<commit_message>
Added Screenshots to final document and edited
</commit_message>
<xml_diff>
--- a/Final Documentation.docx
+++ b/Final Documentation.docx
@@ -2,6 +2,8 @@
 <file path=word/document.xml><?xml version="1.0" encoding="utf-8"?>
 <w:document xmlns:wpc="http://schemas.microsoft.com/office/word/2010/wordprocessingCanvas" xmlns:cx="http://schemas.microsoft.com/office/drawing/2014/chartex" xmlns:cx1="http://schemas.microsoft.com/office/drawing/2015/9/8/chartex" xmlns:cx2="http://schemas.microsoft.com/office/drawing/2015/10/21/chartex" xmlns:cx3="http://schemas.microsoft.com/office/drawing/2016/5/9/chartex" xmlns:cx4="http://schemas.microsoft.com/office/drawing/2016/5/10/chartex" xmlns:cx5="http://schemas.microsoft.com/office/drawing/2016/5/11/chartex" xmlns:cx6="http://schemas.microsoft.com/office/drawing/2016/5/12/chartex" xmlns:cx7="http://schemas.microsoft.com/office/drawing/2016/5/13/chartex" xmlns:cx8="http://schemas.microsoft.com/office/drawing/2016/5/14/chartex" xmlns:mc="http://schemas.openxmlformats.org/markup-compatibility/2006" xmlns:aink="http://schemas.microsoft.com/office/drawing/2016/ink" xmlns:am3d="http://schemas.microsoft.com/office/drawing/2017/model3d" xmlns:o="urn:schemas-microsoft-com:office:office" xmlns:oel="http://schemas.microsoft.com/office/2019/extlst" xmlns:r="http://schemas.openxmlformats.org/officeDocument/2006/relationships" xmlns:m="http://schemas.openxmlformats.org/officeDocument/2006/math" xmlns:v="urn:schemas-microsoft-com:vml" xmlns:wp14="http://schemas.microsoft.com/office/word/2010/wordprocessingDrawing" xmlns:wp="http://schemas.openxmlformats.org/drawingml/2006/wordprocessingDrawing" xmlns:w10="urn:schemas-microsoft-com:office:word" xmlns:w="http://schemas.openxmlformats.org/wordprocessingml/2006/main" xmlns:w14="http://schemas.microsoft.com/office/word/2010/wordml" xmlns:w15="http://schemas.microsoft.com/office/word/2012/wordml" xmlns:w16cex="http://schemas.microsoft.com/office/word/2018/wordml/cex" xmlns:w16cid="http://schemas.microsoft.com/office/word/2016/wordml/cid" xmlns:w16="http://schemas.microsoft.com/office/word/2018/wordml" xmlns:w16sdtdh="http://schemas.microsoft.com/office/word/2020/wordml/sdtdatahash" xmlns:w16se="http://schemas.microsoft.com/office/word/2015/wordml/symex" xmlns:wpg="http://schemas.microsoft.com/office/word/2010/wordprocessingGroup" xmlns:wpi="http://schemas.microsoft.com/office/word/2010/wordprocessingInk" xmlns:wne="http://schemas.microsoft.com/office/word/2006/wordml" xmlns:wps="http://schemas.microsoft.com/office/word/2010/wordprocessingShape" mc:Ignorable="w14 w15 w16se w16cid w16 w16cex w16sdtdh wp14">
   <w:body>
+    <w:bookmarkStart w:id="0" w:name="_Hlk114149004" w:displacedByCustomXml="next"/>
+    <w:bookmarkEnd w:id="0" w:displacedByCustomXml="next"/>
     <w:sdt>
       <w:sdtPr>
         <w:rPr>
@@ -1935,7 +1937,7 @@
           <w:r>
             <w:fldChar w:fldCharType="separate"/>
           </w:r>
-          <w:hyperlink w:anchor="_Toc114056750" w:history="1">
+          <w:hyperlink w:anchor="_Toc114150558" w:history="1">
             <w:r>
               <w:rPr>
                 <w:rStyle w:val="Hyperlink"/>
@@ -1962,7 +1964,7 @@
                 <w:noProof/>
                 <w:webHidden/>
               </w:rPr>
-              <w:instrText xml:space="preserve"> PAGEREF _Toc114056750 \h </w:instrText>
+              <w:instrText xml:space="preserve"> PAGEREF _Toc114150558 \h </w:instrText>
             </w:r>
             <w:r>
               <w:rPr>
@@ -2005,7 +2007,7 @@
               <w:lang w:eastAsia="en-ZA"/>
             </w:rPr>
           </w:pPr>
-          <w:hyperlink w:anchor="_Toc114056751" w:history="1">
+          <w:hyperlink w:anchor="_Toc114150559" w:history="1">
             <w:r>
               <w:rPr>
                 <w:rStyle w:val="Hyperlink"/>
@@ -2032,7 +2034,7 @@
                 <w:noProof/>
                 <w:webHidden/>
               </w:rPr>
-              <w:instrText xml:space="preserve"> PAGEREF _Toc114056751 \h </w:instrText>
+              <w:instrText xml:space="preserve"> PAGEREF _Toc114150559 \h </w:instrText>
             </w:r>
             <w:r>
               <w:rPr>
@@ -2075,7 +2077,7 @@
               <w:lang w:eastAsia="en-ZA"/>
             </w:rPr>
           </w:pPr>
-          <w:hyperlink w:anchor="_Toc114056752" w:history="1">
+          <w:hyperlink w:anchor="_Toc114150560" w:history="1">
             <w:r>
               <w:rPr>
                 <w:rStyle w:val="Hyperlink"/>
@@ -2102,7 +2104,7 @@
                 <w:noProof/>
                 <w:webHidden/>
               </w:rPr>
-              <w:instrText xml:space="preserve"> PAGEREF _Toc114056752 \h </w:instrText>
+              <w:instrText xml:space="preserve"> PAGEREF _Toc114150560 \h </w:instrText>
             </w:r>
             <w:r>
               <w:rPr>
@@ -2122,7 +2124,7 @@
                 <w:noProof/>
                 <w:webHidden/>
               </w:rPr>
-              <w:t>3</w:t>
+              <w:t>2</w:t>
             </w:r>
             <w:r>
               <w:rPr>
@@ -2145,7 +2147,7 @@
               <w:lang w:eastAsia="en-ZA"/>
             </w:rPr>
           </w:pPr>
-          <w:hyperlink w:anchor="_Toc114056753" w:history="1">
+          <w:hyperlink w:anchor="_Toc114150561" w:history="1">
             <w:r>
               <w:rPr>
                 <w:rStyle w:val="Hyperlink"/>
@@ -2172,7 +2174,7 @@
                 <w:noProof/>
                 <w:webHidden/>
               </w:rPr>
-              <w:instrText xml:space="preserve"> PAGEREF _Toc114056753 \h </w:instrText>
+              <w:instrText xml:space="preserve"> PAGEREF _Toc114150561 \h </w:instrText>
             </w:r>
             <w:r>
               <w:rPr>
@@ -2192,7 +2194,7 @@
                 <w:noProof/>
                 <w:webHidden/>
               </w:rPr>
-              <w:t>4</w:t>
+              <w:t>3</w:t>
             </w:r>
             <w:r>
               <w:rPr>
@@ -2215,7 +2217,7 @@
               <w:lang w:eastAsia="en-ZA"/>
             </w:rPr>
           </w:pPr>
-          <w:hyperlink w:anchor="_Toc114056754" w:history="1">
+          <w:hyperlink w:anchor="_Toc114150562" w:history="1">
             <w:r>
               <w:rPr>
                 <w:rStyle w:val="Hyperlink"/>
@@ -2242,7 +2244,7 @@
                 <w:noProof/>
                 <w:webHidden/>
               </w:rPr>
-              <w:instrText xml:space="preserve"> PAGEREF _Toc114056754 \h </w:instrText>
+              <w:instrText xml:space="preserve"> PAGEREF _Toc114150562 \h </w:instrText>
             </w:r>
             <w:r>
               <w:rPr>
@@ -2262,7 +2264,7 @@
                 <w:noProof/>
                 <w:webHidden/>
               </w:rPr>
-              <w:t>5</w:t>
+              <w:t>4</w:t>
             </w:r>
             <w:r>
               <w:rPr>
@@ -2285,7 +2287,7 @@
               <w:lang w:eastAsia="en-ZA"/>
             </w:rPr>
           </w:pPr>
-          <w:hyperlink w:anchor="_Toc114056755" w:history="1">
+          <w:hyperlink w:anchor="_Toc114150563" w:history="1">
             <w:r>
               <w:rPr>
                 <w:rStyle w:val="Hyperlink"/>
@@ -2312,7 +2314,7 @@
                 <w:noProof/>
                 <w:webHidden/>
               </w:rPr>
-              <w:instrText xml:space="preserve"> PAGEREF _Toc114056755 \h </w:instrText>
+              <w:instrText xml:space="preserve"> PAGEREF _Toc114150563 \h </w:instrText>
             </w:r>
             <w:r>
               <w:rPr>
@@ -2332,7 +2334,497 @@
                 <w:noProof/>
                 <w:webHidden/>
               </w:rPr>
-              <w:t>6</w:t>
+              <w:t>5</w:t>
+            </w:r>
+            <w:r>
+              <w:rPr>
+                <w:noProof/>
+                <w:webHidden/>
+              </w:rPr>
+              <w:fldChar w:fldCharType="end"/>
+            </w:r>
+          </w:hyperlink>
+        </w:p>
+        <w:p>
+          <w:pPr>
+            <w:pStyle w:val="TOC1"/>
+            <w:tabs>
+              <w:tab w:val="right" w:leader="dot" w:pos="9016"/>
+            </w:tabs>
+            <w:rPr>
+              <w:rFonts w:eastAsiaTheme="minorEastAsia"/>
+              <w:noProof/>
+              <w:lang w:eastAsia="en-ZA"/>
+            </w:rPr>
+          </w:pPr>
+          <w:hyperlink w:anchor="_Toc114150564" w:history="1">
+            <w:r>
+              <w:rPr>
+                <w:rStyle w:val="Hyperlink"/>
+                <w:noProof/>
+              </w:rPr>
+              <w:t>Example  Code:</w:t>
+            </w:r>
+            <w:r>
+              <w:rPr>
+                <w:noProof/>
+                <w:webHidden/>
+              </w:rPr>
+              <w:tab/>
+            </w:r>
+            <w:r>
+              <w:rPr>
+                <w:noProof/>
+                <w:webHidden/>
+              </w:rPr>
+              <w:fldChar w:fldCharType="begin"/>
+            </w:r>
+            <w:r>
+              <w:rPr>
+                <w:noProof/>
+                <w:webHidden/>
+              </w:rPr>
+              <w:instrText xml:space="preserve"> PAGEREF _Toc114150564 \h </w:instrText>
+            </w:r>
+            <w:r>
+              <w:rPr>
+                <w:noProof/>
+                <w:webHidden/>
+              </w:rPr>
+            </w:r>
+            <w:r>
+              <w:rPr>
+                <w:noProof/>
+                <w:webHidden/>
+              </w:rPr>
+              <w:fldChar w:fldCharType="separate"/>
+            </w:r>
+            <w:r>
+              <w:rPr>
+                <w:noProof/>
+                <w:webHidden/>
+              </w:rPr>
+              <w:t>9</w:t>
+            </w:r>
+            <w:r>
+              <w:rPr>
+                <w:noProof/>
+                <w:webHidden/>
+              </w:rPr>
+              <w:fldChar w:fldCharType="end"/>
+            </w:r>
+          </w:hyperlink>
+        </w:p>
+        <w:p>
+          <w:pPr>
+            <w:pStyle w:val="TOC1"/>
+            <w:tabs>
+              <w:tab w:val="right" w:leader="dot" w:pos="9016"/>
+            </w:tabs>
+            <w:rPr>
+              <w:rFonts w:eastAsiaTheme="minorEastAsia"/>
+              <w:noProof/>
+              <w:lang w:eastAsia="en-ZA"/>
+            </w:rPr>
+          </w:pPr>
+          <w:hyperlink w:anchor="_Toc114150565" w:history="1">
+            <w:r>
+              <w:rPr>
+                <w:rStyle w:val="Hyperlink"/>
+                <w:noProof/>
+              </w:rPr>
+              <w:t>Reports Screenshots:</w:t>
+            </w:r>
+            <w:r>
+              <w:rPr>
+                <w:noProof/>
+                <w:webHidden/>
+              </w:rPr>
+              <w:tab/>
+            </w:r>
+            <w:r>
+              <w:rPr>
+                <w:noProof/>
+                <w:webHidden/>
+              </w:rPr>
+              <w:fldChar w:fldCharType="begin"/>
+            </w:r>
+            <w:r>
+              <w:rPr>
+                <w:noProof/>
+                <w:webHidden/>
+              </w:rPr>
+              <w:instrText xml:space="preserve"> PAGEREF _Toc114150565 \h </w:instrText>
+            </w:r>
+            <w:r>
+              <w:rPr>
+                <w:noProof/>
+                <w:webHidden/>
+              </w:rPr>
+            </w:r>
+            <w:r>
+              <w:rPr>
+                <w:noProof/>
+                <w:webHidden/>
+              </w:rPr>
+              <w:fldChar w:fldCharType="separate"/>
+            </w:r>
+            <w:r>
+              <w:rPr>
+                <w:noProof/>
+                <w:webHidden/>
+              </w:rPr>
+              <w:t>11</w:t>
+            </w:r>
+            <w:r>
+              <w:rPr>
+                <w:noProof/>
+                <w:webHidden/>
+              </w:rPr>
+              <w:fldChar w:fldCharType="end"/>
+            </w:r>
+          </w:hyperlink>
+        </w:p>
+        <w:p>
+          <w:pPr>
+            <w:pStyle w:val="TOC1"/>
+            <w:tabs>
+              <w:tab w:val="right" w:leader="dot" w:pos="9016"/>
+            </w:tabs>
+            <w:rPr>
+              <w:rFonts w:eastAsiaTheme="minorEastAsia"/>
+              <w:noProof/>
+              <w:lang w:eastAsia="en-ZA"/>
+            </w:rPr>
+          </w:pPr>
+          <w:hyperlink w:anchor="_Toc114150566" w:history="1">
+            <w:r>
+              <w:rPr>
+                <w:rStyle w:val="Hyperlink"/>
+                <w:noProof/>
+              </w:rPr>
+              <w:t>User Manual:</w:t>
+            </w:r>
+            <w:r>
+              <w:rPr>
+                <w:noProof/>
+                <w:webHidden/>
+              </w:rPr>
+              <w:tab/>
+            </w:r>
+            <w:r>
+              <w:rPr>
+                <w:noProof/>
+                <w:webHidden/>
+              </w:rPr>
+              <w:fldChar w:fldCharType="begin"/>
+            </w:r>
+            <w:r>
+              <w:rPr>
+                <w:noProof/>
+                <w:webHidden/>
+              </w:rPr>
+              <w:instrText xml:space="preserve"> PAGEREF _Toc114150566 \h </w:instrText>
+            </w:r>
+            <w:r>
+              <w:rPr>
+                <w:noProof/>
+                <w:webHidden/>
+              </w:rPr>
+            </w:r>
+            <w:r>
+              <w:rPr>
+                <w:noProof/>
+                <w:webHidden/>
+              </w:rPr>
+              <w:fldChar w:fldCharType="separate"/>
+            </w:r>
+            <w:r>
+              <w:rPr>
+                <w:noProof/>
+                <w:webHidden/>
+              </w:rPr>
+              <w:t>12</w:t>
+            </w:r>
+            <w:r>
+              <w:rPr>
+                <w:noProof/>
+                <w:webHidden/>
+              </w:rPr>
+              <w:fldChar w:fldCharType="end"/>
+            </w:r>
+          </w:hyperlink>
+        </w:p>
+        <w:p>
+          <w:pPr>
+            <w:pStyle w:val="TOC1"/>
+            <w:tabs>
+              <w:tab w:val="right" w:leader="dot" w:pos="9016"/>
+            </w:tabs>
+            <w:rPr>
+              <w:rFonts w:eastAsiaTheme="minorEastAsia"/>
+              <w:noProof/>
+              <w:lang w:eastAsia="en-ZA"/>
+            </w:rPr>
+          </w:pPr>
+          <w:hyperlink w:anchor="_Toc114150567" w:history="1">
+            <w:r>
+              <w:rPr>
+                <w:rStyle w:val="Hyperlink"/>
+                <w:noProof/>
+              </w:rPr>
+              <w:t>Installation</w:t>
+            </w:r>
+            <w:r>
+              <w:rPr>
+                <w:noProof/>
+                <w:webHidden/>
+              </w:rPr>
+              <w:tab/>
+            </w:r>
+            <w:r>
+              <w:rPr>
+                <w:noProof/>
+                <w:webHidden/>
+              </w:rPr>
+              <w:fldChar w:fldCharType="begin"/>
+            </w:r>
+            <w:r>
+              <w:rPr>
+                <w:noProof/>
+                <w:webHidden/>
+              </w:rPr>
+              <w:instrText xml:space="preserve"> PAGEREF _Toc114150567 \h </w:instrText>
+            </w:r>
+            <w:r>
+              <w:rPr>
+                <w:noProof/>
+                <w:webHidden/>
+              </w:rPr>
+            </w:r>
+            <w:r>
+              <w:rPr>
+                <w:noProof/>
+                <w:webHidden/>
+              </w:rPr>
+              <w:fldChar w:fldCharType="separate"/>
+            </w:r>
+            <w:r>
+              <w:rPr>
+                <w:noProof/>
+                <w:webHidden/>
+              </w:rPr>
+              <w:t>12</w:t>
+            </w:r>
+            <w:r>
+              <w:rPr>
+                <w:noProof/>
+                <w:webHidden/>
+              </w:rPr>
+              <w:fldChar w:fldCharType="end"/>
+            </w:r>
+          </w:hyperlink>
+        </w:p>
+        <w:p>
+          <w:pPr>
+            <w:pStyle w:val="TOC1"/>
+            <w:tabs>
+              <w:tab w:val="right" w:leader="dot" w:pos="9016"/>
+            </w:tabs>
+            <w:rPr>
+              <w:rFonts w:eastAsiaTheme="minorEastAsia"/>
+              <w:noProof/>
+              <w:lang w:eastAsia="en-ZA"/>
+            </w:rPr>
+          </w:pPr>
+          <w:hyperlink w:anchor="_Toc114150568" w:history="1">
+            <w:r>
+              <w:rPr>
+                <w:rStyle w:val="Hyperlink"/>
+                <w:noProof/>
+              </w:rPr>
+              <w:t>System requirements for server</w:t>
+            </w:r>
+            <w:r>
+              <w:rPr>
+                <w:noProof/>
+                <w:webHidden/>
+              </w:rPr>
+              <w:tab/>
+            </w:r>
+            <w:r>
+              <w:rPr>
+                <w:noProof/>
+                <w:webHidden/>
+              </w:rPr>
+              <w:fldChar w:fldCharType="begin"/>
+            </w:r>
+            <w:r>
+              <w:rPr>
+                <w:noProof/>
+                <w:webHidden/>
+              </w:rPr>
+              <w:instrText xml:space="preserve"> PAGEREF _Toc114150568 \h </w:instrText>
+            </w:r>
+            <w:r>
+              <w:rPr>
+                <w:noProof/>
+                <w:webHidden/>
+              </w:rPr>
+            </w:r>
+            <w:r>
+              <w:rPr>
+                <w:noProof/>
+                <w:webHidden/>
+              </w:rPr>
+              <w:fldChar w:fldCharType="separate"/>
+            </w:r>
+            <w:r>
+              <w:rPr>
+                <w:noProof/>
+                <w:webHidden/>
+              </w:rPr>
+              <w:t>13</w:t>
+            </w:r>
+            <w:r>
+              <w:rPr>
+                <w:noProof/>
+                <w:webHidden/>
+              </w:rPr>
+              <w:fldChar w:fldCharType="end"/>
+            </w:r>
+          </w:hyperlink>
+        </w:p>
+        <w:p>
+          <w:pPr>
+            <w:pStyle w:val="TOC1"/>
+            <w:tabs>
+              <w:tab w:val="right" w:leader="dot" w:pos="9016"/>
+            </w:tabs>
+            <w:rPr>
+              <w:rFonts w:eastAsiaTheme="minorEastAsia"/>
+              <w:noProof/>
+              <w:lang w:eastAsia="en-ZA"/>
+            </w:rPr>
+          </w:pPr>
+          <w:hyperlink w:anchor="_Toc114150569" w:history="1">
+            <w:r>
+              <w:rPr>
+                <w:rStyle w:val="Hyperlink"/>
+                <w:noProof/>
+              </w:rPr>
+              <w:t>System requirements for user</w:t>
+            </w:r>
+            <w:r>
+              <w:rPr>
+                <w:noProof/>
+                <w:webHidden/>
+              </w:rPr>
+              <w:tab/>
+            </w:r>
+            <w:r>
+              <w:rPr>
+                <w:noProof/>
+                <w:webHidden/>
+              </w:rPr>
+              <w:fldChar w:fldCharType="begin"/>
+            </w:r>
+            <w:r>
+              <w:rPr>
+                <w:noProof/>
+                <w:webHidden/>
+              </w:rPr>
+              <w:instrText xml:space="preserve"> PAGEREF _Toc114150569 \h </w:instrText>
+            </w:r>
+            <w:r>
+              <w:rPr>
+                <w:noProof/>
+                <w:webHidden/>
+              </w:rPr>
+            </w:r>
+            <w:r>
+              <w:rPr>
+                <w:noProof/>
+                <w:webHidden/>
+              </w:rPr>
+              <w:fldChar w:fldCharType="separate"/>
+            </w:r>
+            <w:r>
+              <w:rPr>
+                <w:noProof/>
+                <w:webHidden/>
+              </w:rPr>
+              <w:t>13</w:t>
+            </w:r>
+            <w:r>
+              <w:rPr>
+                <w:noProof/>
+                <w:webHidden/>
+              </w:rPr>
+              <w:fldChar w:fldCharType="end"/>
+            </w:r>
+          </w:hyperlink>
+        </w:p>
+        <w:p>
+          <w:pPr>
+            <w:pStyle w:val="TOC1"/>
+            <w:tabs>
+              <w:tab w:val="right" w:leader="dot" w:pos="9016"/>
+            </w:tabs>
+            <w:rPr>
+              <w:rFonts w:eastAsiaTheme="minorEastAsia"/>
+              <w:noProof/>
+              <w:lang w:eastAsia="en-ZA"/>
+            </w:rPr>
+          </w:pPr>
+          <w:hyperlink w:anchor="_Toc114150570" w:history="1">
+            <w:r>
+              <w:rPr>
+                <w:rStyle w:val="Hyperlink"/>
+                <w:noProof/>
+              </w:rPr>
+              <w:t>Diary</w:t>
+            </w:r>
+            <w:r>
+              <w:rPr>
+                <w:noProof/>
+                <w:webHidden/>
+              </w:rPr>
+              <w:tab/>
+            </w:r>
+            <w:r>
+              <w:rPr>
+                <w:noProof/>
+                <w:webHidden/>
+              </w:rPr>
+              <w:fldChar w:fldCharType="begin"/>
+            </w:r>
+            <w:r>
+              <w:rPr>
+                <w:noProof/>
+                <w:webHidden/>
+              </w:rPr>
+              <w:instrText xml:space="preserve"> PAGEREF _Toc114150570 \h </w:instrText>
+            </w:r>
+            <w:r>
+              <w:rPr>
+                <w:noProof/>
+                <w:webHidden/>
+              </w:rPr>
+            </w:r>
+            <w:r>
+              <w:rPr>
+                <w:noProof/>
+                <w:webHidden/>
+              </w:rPr>
+              <w:fldChar w:fldCharType="separate"/>
+            </w:r>
+            <w:r>
+              <w:rPr>
+                <w:noProof/>
+                <w:webHidden/>
+              </w:rPr>
+              <w:t>13</w:t>
             </w:r>
             <w:r>
               <w:rPr>
@@ -2369,14 +2861,6 @@
     <w:p/>
     <w:p/>
     <w:p/>
-    <w:p/>
-    <w:p/>
-    <w:p/>
-    <w:p/>
-    <w:p/>
-    <w:p/>
-    <w:p/>
-    <w:p/>
     <w:p>
       <w:pPr>
         <w:pStyle w:val="Heading1"/>
@@ -2384,8 +2868,9 @@
           <w:color w:val="auto"/>
         </w:rPr>
       </w:pPr>
-      <w:bookmarkStart w:id="0" w:name="_Toc114056750"/>
-    </w:p>
+    </w:p>
+    <w:p/>
+    <w:p/>
     <w:p>
       <w:pPr>
         <w:pStyle w:val="Heading1"/>
@@ -2393,13 +2878,15 @@
           <w:color w:val="auto"/>
         </w:rPr>
       </w:pPr>
+      <w:bookmarkStart w:id="1" w:name="_Toc114150558"/>
       <w:r>
         <w:rPr>
           <w:color w:val="auto"/>
         </w:rPr>
+        <w:lastRenderedPageBreak/>
         <w:t>Project Description</w:t>
       </w:r>
-      <w:bookmarkEnd w:id="0"/>
+      <w:bookmarkEnd w:id="1"/>
     </w:p>
     <w:p/>
     <w:p>
@@ -2422,7 +2909,13 @@
         <w:t>bookings</w:t>
       </w:r>
       <w:r>
-        <w:t xml:space="preserve"> at the airport, add and delete flights, </w:t>
+        <w:t xml:space="preserve"> at the airport</w:t>
+      </w:r>
+      <w:r>
+        <w:t>/counters at the airport</w:t>
+      </w:r>
+      <w:r>
+        <w:t xml:space="preserve">, add and delete flights, </w:t>
       </w:r>
       <w:proofErr w:type="gramStart"/>
       <w:r>
@@ -2471,14 +2964,14 @@
           <w:color w:val="auto"/>
         </w:rPr>
       </w:pPr>
-      <w:bookmarkStart w:id="1" w:name="_Toc114056751"/>
+      <w:bookmarkStart w:id="2" w:name="_Toc114150559"/>
       <w:r>
         <w:rPr>
           <w:color w:val="auto"/>
         </w:rPr>
         <w:t>Scope Definition</w:t>
       </w:r>
-      <w:bookmarkEnd w:id="1"/>
+      <w:bookmarkEnd w:id="2"/>
     </w:p>
     <w:p/>
     <w:p>
@@ -2727,6 +3220,7 @@
     <w:p/>
     <w:p/>
     <w:p/>
+    <w:p/>
     <w:p>
       <w:pPr>
         <w:pStyle w:val="Heading1"/>
@@ -2734,7 +3228,7 @@
           <w:color w:val="auto"/>
         </w:rPr>
       </w:pPr>
-      <w:bookmarkStart w:id="2" w:name="_Toc114056752"/>
+      <w:bookmarkStart w:id="3" w:name="_Toc114150560"/>
       <w:r>
         <w:rPr>
           <w:color w:val="auto"/>
@@ -2742,7 +3236,7 @@
         <w:lastRenderedPageBreak/>
         <w:t>Physical Data Model</w:t>
       </w:r>
-      <w:bookmarkEnd w:id="2"/>
+      <w:bookmarkEnd w:id="3"/>
     </w:p>
     <w:p>
       <w:r>
@@ -2838,7 +3332,7 @@
       <w:pPr>
         <w:pStyle w:val="Heading1"/>
       </w:pPr>
-      <w:bookmarkStart w:id="3" w:name="_Toc114056753"/>
+      <w:bookmarkStart w:id="4" w:name="_Toc114150561"/>
       <w:r>
         <w:rPr>
           <w:color w:val="auto"/>
@@ -2846,7 +3340,7 @@
         <w:lastRenderedPageBreak/>
         <w:t>Physical Process Model</w:t>
       </w:r>
-      <w:bookmarkEnd w:id="3"/>
+      <w:bookmarkEnd w:id="4"/>
     </w:p>
     <w:p/>
     <w:p>
@@ -2911,7 +3405,7 @@
           <w:color w:val="auto"/>
         </w:rPr>
       </w:pPr>
-      <w:bookmarkStart w:id="4" w:name="_Toc114056754"/>
+      <w:bookmarkStart w:id="5" w:name="_Toc114150562"/>
       <w:r>
         <w:rPr>
           <w:color w:val="auto"/>
@@ -2919,7 +3413,7 @@
         <w:lastRenderedPageBreak/>
         <w:t>Database schema</w:t>
       </w:r>
-      <w:bookmarkEnd w:id="4"/>
+      <w:bookmarkEnd w:id="5"/>
     </w:p>
     <w:p>
       <w:r>
@@ -3019,7 +3513,7 @@
           <w:color w:val="auto"/>
         </w:rPr>
       </w:pPr>
-      <w:bookmarkStart w:id="5" w:name="_Toc114056755"/>
+      <w:bookmarkStart w:id="6" w:name="_Toc114150563"/>
       <w:r>
         <w:rPr>
           <w:color w:val="auto"/>
@@ -3033,7 +3527,7 @@
         </w:rPr>
         <w:t>used:</w:t>
       </w:r>
-      <w:bookmarkEnd w:id="5"/>
+      <w:bookmarkEnd w:id="6"/>
     </w:p>
     <w:p/>
     <w:p>
@@ -6558,10 +7052,672 @@
     <w:p/>
     <w:p/>
     <w:p/>
-    <w:p/>
+    <w:p>
+      <w:pPr>
+        <w:pStyle w:val="Heading1"/>
+        <w:rPr>
+          <w:color w:val="auto"/>
+        </w:rPr>
+      </w:pPr>
+      <w:bookmarkStart w:id="7" w:name="_Toc114150564"/>
+      <w:proofErr w:type="gramStart"/>
+      <w:r>
+        <w:rPr>
+          <w:color w:val="auto"/>
+        </w:rPr>
+        <w:lastRenderedPageBreak/>
+        <w:t>Example  Code</w:t>
+      </w:r>
+      <w:proofErr w:type="gramEnd"/>
+      <w:r>
+        <w:rPr>
+          <w:color w:val="auto"/>
+        </w:rPr>
+        <w:t>:</w:t>
+      </w:r>
+      <w:bookmarkEnd w:id="7"/>
+    </w:p>
+    <w:p>
+      <w:r>
+        <w:rPr>
+          <w:noProof/>
+        </w:rPr>
+        <w:drawing>
+          <wp:inline distT="0" distB="0" distL="0" distR="0" wp14:anchorId="26718AFE" wp14:editId="0E90D93D">
+            <wp:extent cx="5731510" cy="8201025"/>
+            <wp:effectExtent l="0" t="0" r="2540" b="9525"/>
+            <wp:docPr id="8" name="Picture 8"/>
+            <wp:cNvGraphicFramePr>
+              <a:graphicFrameLocks xmlns:a="http://schemas.openxmlformats.org/drawingml/2006/main" noChangeAspect="1"/>
+            </wp:cNvGraphicFramePr>
+            <a:graphic xmlns:a="http://schemas.openxmlformats.org/drawingml/2006/main">
+              <a:graphicData uri="http://schemas.openxmlformats.org/drawingml/2006/picture">
+                <pic:pic xmlns:pic="http://schemas.openxmlformats.org/drawingml/2006/picture">
+                  <pic:nvPicPr>
+                    <pic:cNvPr id="8" name="Picture 8"/>
+                    <pic:cNvPicPr/>
+                  </pic:nvPicPr>
+                  <pic:blipFill>
+                    <a:blip r:embed="rId13">
+                      <a:extLst>
+                        <a:ext uri="{28A0092B-C50C-407E-A947-70E740481C1C}">
+                          <a14:useLocalDpi xmlns:a14="http://schemas.microsoft.com/office/drawing/2010/main" val="0"/>
+                        </a:ext>
+                      </a:extLst>
+                    </a:blip>
+                    <a:stretch>
+                      <a:fillRect/>
+                    </a:stretch>
+                  </pic:blipFill>
+                  <pic:spPr>
+                    <a:xfrm>
+                      <a:off x="0" y="0"/>
+                      <a:ext cx="5731510" cy="8201025"/>
+                    </a:xfrm>
+                    <a:prstGeom prst="rect">
+                      <a:avLst/>
+                    </a:prstGeom>
+                  </pic:spPr>
+                </pic:pic>
+              </a:graphicData>
+            </a:graphic>
+          </wp:inline>
+        </w:drawing>
+      </w:r>
+    </w:p>
+    <w:p/>
+    <w:p>
+      <w:r>
+        <w:rPr>
+          <w:noProof/>
+        </w:rPr>
+        <w:lastRenderedPageBreak/>
+        <w:drawing>
+          <wp:inline distT="0" distB="0" distL="0" distR="0" wp14:anchorId="4DF6DADC" wp14:editId="2E835D42">
+            <wp:extent cx="5731510" cy="3266440"/>
+            <wp:effectExtent l="0" t="0" r="2540" b="0"/>
+            <wp:docPr id="9" name="Picture 9"/>
+            <wp:cNvGraphicFramePr>
+              <a:graphicFrameLocks xmlns:a="http://schemas.openxmlformats.org/drawingml/2006/main" noChangeAspect="1"/>
+            </wp:cNvGraphicFramePr>
+            <a:graphic xmlns:a="http://schemas.openxmlformats.org/drawingml/2006/main">
+              <a:graphicData uri="http://schemas.openxmlformats.org/drawingml/2006/picture">
+                <pic:pic xmlns:pic="http://schemas.openxmlformats.org/drawingml/2006/picture">
+                  <pic:nvPicPr>
+                    <pic:cNvPr id="9" name="Picture 9"/>
+                    <pic:cNvPicPr/>
+                  </pic:nvPicPr>
+                  <pic:blipFill>
+                    <a:blip r:embed="rId14">
+                      <a:extLst>
+                        <a:ext uri="{28A0092B-C50C-407E-A947-70E740481C1C}">
+                          <a14:useLocalDpi xmlns:a14="http://schemas.microsoft.com/office/drawing/2010/main" val="0"/>
+                        </a:ext>
+                      </a:extLst>
+                    </a:blip>
+                    <a:stretch>
+                      <a:fillRect/>
+                    </a:stretch>
+                  </pic:blipFill>
+                  <pic:spPr>
+                    <a:xfrm>
+                      <a:off x="0" y="0"/>
+                      <a:ext cx="5731510" cy="3266440"/>
+                    </a:xfrm>
+                    <a:prstGeom prst="rect">
+                      <a:avLst/>
+                    </a:prstGeom>
+                  </pic:spPr>
+                </pic:pic>
+              </a:graphicData>
+            </a:graphic>
+          </wp:inline>
+        </w:drawing>
+      </w:r>
+    </w:p>
+    <w:p/>
+    <w:p/>
+    <w:p/>
+    <w:p/>
+    <w:p/>
+    <w:p/>
+    <w:p/>
+    <w:p/>
+    <w:p/>
+    <w:p/>
+    <w:p/>
+    <w:p/>
+    <w:p/>
+    <w:p/>
+    <w:p/>
+    <w:p/>
+    <w:p/>
+    <w:p/>
+    <w:p>
+      <w:pPr>
+        <w:pStyle w:val="Heading1"/>
+        <w:rPr>
+          <w:color w:val="auto"/>
+        </w:rPr>
+      </w:pPr>
+      <w:bookmarkStart w:id="8" w:name="_Toc114150565"/>
+      <w:r>
+        <w:rPr>
+          <w:color w:val="auto"/>
+        </w:rPr>
+        <w:lastRenderedPageBreak/>
+        <w:t>Reports Screenshots:</w:t>
+      </w:r>
+      <w:bookmarkEnd w:id="8"/>
+      <w:r>
+        <w:rPr>
+          <w:color w:val="auto"/>
+        </w:rPr>
+        <w:t xml:space="preserve"> </w:t>
+      </w:r>
+    </w:p>
+    <w:p>
+      <w:r>
+        <w:t>Make Bookings and Add Members:</w:t>
+      </w:r>
+    </w:p>
+    <w:p>
+      <w:r>
+        <w:rPr>
+          <w:noProof/>
+        </w:rPr>
+        <w:drawing>
+          <wp:inline distT="0" distB="0" distL="0" distR="0" wp14:anchorId="627D2884" wp14:editId="577A51F2">
+            <wp:extent cx="5731510" cy="6140450"/>
+            <wp:effectExtent l="0" t="0" r="2540" b="0"/>
+            <wp:docPr id="10" name="Picture 10"/>
+            <wp:cNvGraphicFramePr>
+              <a:graphicFrameLocks xmlns:a="http://schemas.openxmlformats.org/drawingml/2006/main" noChangeAspect="1"/>
+            </wp:cNvGraphicFramePr>
+            <a:graphic xmlns:a="http://schemas.openxmlformats.org/drawingml/2006/main">
+              <a:graphicData uri="http://schemas.openxmlformats.org/drawingml/2006/picture">
+                <pic:pic xmlns:pic="http://schemas.openxmlformats.org/drawingml/2006/picture">
+                  <pic:nvPicPr>
+                    <pic:cNvPr id="10" name="Picture 10"/>
+                    <pic:cNvPicPr/>
+                  </pic:nvPicPr>
+                  <pic:blipFill>
+                    <a:blip r:embed="rId15">
+                      <a:extLst>
+                        <a:ext uri="{28A0092B-C50C-407E-A947-70E740481C1C}">
+                          <a14:useLocalDpi xmlns:a14="http://schemas.microsoft.com/office/drawing/2010/main" val="0"/>
+                        </a:ext>
+                      </a:extLst>
+                    </a:blip>
+                    <a:stretch>
+                      <a:fillRect/>
+                    </a:stretch>
+                  </pic:blipFill>
+                  <pic:spPr>
+                    <a:xfrm>
+                      <a:off x="0" y="0"/>
+                      <a:ext cx="5731510" cy="6140450"/>
+                    </a:xfrm>
+                    <a:prstGeom prst="rect">
+                      <a:avLst/>
+                    </a:prstGeom>
+                  </pic:spPr>
+                </pic:pic>
+              </a:graphicData>
+            </a:graphic>
+          </wp:inline>
+        </w:drawing>
+      </w:r>
+    </w:p>
+    <w:p/>
+    <w:p/>
+    <w:p/>
+    <w:p/>
+    <w:p/>
+    <w:p/>
+    <w:p/>
+    <w:p>
+      <w:r>
+        <w:lastRenderedPageBreak/>
+        <w:t>Management Page:</w:t>
+      </w:r>
+    </w:p>
+    <w:p/>
+    <w:p>
+      <w:pPr>
+        <w:rPr>
+          <w:noProof/>
+        </w:rPr>
+      </w:pPr>
+      <w:r>
+        <w:rPr>
+          <w:noProof/>
+        </w:rPr>
+        <w:drawing>
+          <wp:inline distT="0" distB="0" distL="0" distR="0" wp14:anchorId="33D4F8DD" wp14:editId="3270B254">
+            <wp:extent cx="5731510" cy="3562985"/>
+            <wp:effectExtent l="0" t="0" r="2540" b="0"/>
+            <wp:docPr id="11" name="Picture 11"/>
+            <wp:cNvGraphicFramePr>
+              <a:graphicFrameLocks xmlns:a="http://schemas.openxmlformats.org/drawingml/2006/main" noChangeAspect="1"/>
+            </wp:cNvGraphicFramePr>
+            <a:graphic xmlns:a="http://schemas.openxmlformats.org/drawingml/2006/main">
+              <a:graphicData uri="http://schemas.openxmlformats.org/drawingml/2006/picture">
+                <pic:pic xmlns:pic="http://schemas.openxmlformats.org/drawingml/2006/picture">
+                  <pic:nvPicPr>
+                    <pic:cNvPr id="11" name="Picture 11"/>
+                    <pic:cNvPicPr/>
+                  </pic:nvPicPr>
+                  <pic:blipFill>
+                    <a:blip r:embed="rId16" cstate="print">
+                      <a:extLst>
+                        <a:ext uri="{28A0092B-C50C-407E-A947-70E740481C1C}">
+                          <a14:useLocalDpi xmlns:a14="http://schemas.microsoft.com/office/drawing/2010/main" val="0"/>
+                        </a:ext>
+                      </a:extLst>
+                    </a:blip>
+                    <a:stretch>
+                      <a:fillRect/>
+                    </a:stretch>
+                  </pic:blipFill>
+                  <pic:spPr>
+                    <a:xfrm>
+                      <a:off x="0" y="0"/>
+                      <a:ext cx="5731510" cy="3562985"/>
+                    </a:xfrm>
+                    <a:prstGeom prst="rect">
+                      <a:avLst/>
+                    </a:prstGeom>
+                  </pic:spPr>
+                </pic:pic>
+              </a:graphicData>
+            </a:graphic>
+          </wp:inline>
+        </w:drawing>
+      </w:r>
+    </w:p>
+    <w:p/>
+    <w:p>
+      <w:pPr>
+        <w:pStyle w:val="Heading1"/>
+        <w:rPr>
+          <w:color w:val="auto"/>
+        </w:rPr>
+      </w:pPr>
+      <w:bookmarkStart w:id="9" w:name="_Toc114150566"/>
+      <w:r>
+        <w:rPr>
+          <w:color w:val="auto"/>
+        </w:rPr>
+        <w:t>User Manual:</w:t>
+      </w:r>
+      <w:bookmarkEnd w:id="9"/>
+    </w:p>
+    <w:p>
+      <w:pPr>
+        <w:pStyle w:val="Heading1"/>
+        <w:rPr>
+          <w:color w:val="auto"/>
+        </w:rPr>
+      </w:pPr>
+      <w:bookmarkStart w:id="10" w:name="_Toc114150567"/>
+      <w:r>
+        <w:rPr>
+          <w:color w:val="auto"/>
+        </w:rPr>
+        <w:t>Installation</w:t>
+      </w:r>
+      <w:bookmarkEnd w:id="10"/>
+    </w:p>
+    <w:p>
+      <w:r>
+        <w:t xml:space="preserve"> </w:t>
+      </w:r>
+      <w:r>
+        <w:t xml:space="preserve">For the installation of this system the user will need to download Visual Studio </w:t>
+      </w:r>
+      <w:proofErr w:type="gramStart"/>
+      <w:r>
+        <w:t>For</w:t>
+      </w:r>
+      <w:proofErr w:type="gramEnd"/>
+      <w:r>
+        <w:t xml:space="preserve"> Windows. After the installation of Visual </w:t>
+      </w:r>
+      <w:proofErr w:type="gramStart"/>
+      <w:r>
+        <w:t>Studio</w:t>
+      </w:r>
+      <w:proofErr w:type="gramEnd"/>
+      <w:r>
+        <w:t xml:space="preserve"> the user should open the folder “G18 Airlines” in Visual Studio so that the system can start. </w:t>
+      </w:r>
+    </w:p>
+    <w:p>
+      <w:r>
+        <w:t>Visual Studio installation steps:</w:t>
+      </w:r>
+    </w:p>
+    <w:p>
+      <w:pPr>
+        <w:pStyle w:val="ListParagraph"/>
+        <w:numPr>
+          <w:ilvl w:val="0"/>
+          <w:numId w:val="3"/>
+        </w:numPr>
+      </w:pPr>
+      <w:r>
+        <w:t>Download Visual Studio</w:t>
+      </w:r>
+    </w:p>
+    <w:p>
+      <w:pPr>
+        <w:pStyle w:val="ListParagraph"/>
+        <w:numPr>
+          <w:ilvl w:val="0"/>
+          <w:numId w:val="3"/>
+        </w:numPr>
+      </w:pPr>
+      <w:r>
+        <w:t>Open the .exe file</w:t>
+      </w:r>
+    </w:p>
+    <w:p>
+      <w:pPr>
+        <w:pStyle w:val="ListParagraph"/>
+        <w:numPr>
+          <w:ilvl w:val="0"/>
+          <w:numId w:val="3"/>
+        </w:numPr>
+      </w:pPr>
+      <w:r>
+        <w:t>Start the installation</w:t>
+      </w:r>
+    </w:p>
+    <w:p>
+      <w:pPr>
+        <w:pStyle w:val="ListParagraph"/>
+        <w:numPr>
+          <w:ilvl w:val="0"/>
+          <w:numId w:val="3"/>
+        </w:numPr>
+      </w:pPr>
+      <w:r>
+        <w:t>Wait for installation to finish</w:t>
+      </w:r>
+    </w:p>
+    <w:p>
+      <w:pPr>
+        <w:pStyle w:val="ListParagraph"/>
+        <w:numPr>
+          <w:ilvl w:val="0"/>
+          <w:numId w:val="3"/>
+        </w:numPr>
+      </w:pPr>
+      <w:r>
+        <w:t xml:space="preserve">Choose </w:t>
+      </w:r>
+      <w:r>
+        <w:t>any software version and click install</w:t>
+      </w:r>
+    </w:p>
+    <w:p>
+      <w:pPr>
+        <w:pStyle w:val="ListParagraph"/>
+        <w:numPr>
+          <w:ilvl w:val="0"/>
+          <w:numId w:val="3"/>
+        </w:numPr>
+      </w:pPr>
+      <w:r>
+        <w:t>Select desktop version on the screen after you have chosen the software version</w:t>
+      </w:r>
+    </w:p>
+    <w:p>
+      <w:pPr>
+        <w:pStyle w:val="ListParagraph"/>
+        <w:numPr>
+          <w:ilvl w:val="0"/>
+          <w:numId w:val="3"/>
+        </w:numPr>
+      </w:pPr>
+      <w:r>
+        <w:t>Wait for the files to finish downloading</w:t>
+      </w:r>
+    </w:p>
+    <w:p>
+      <w:pPr>
+        <w:pStyle w:val="ListParagraph"/>
+        <w:numPr>
+          <w:ilvl w:val="0"/>
+          <w:numId w:val="3"/>
+        </w:numPr>
+      </w:pPr>
+      <w:r>
+        <w:t>Restart the PC</w:t>
+      </w:r>
+    </w:p>
+    <w:p>
+      <w:pPr>
+        <w:pStyle w:val="ListParagraph"/>
+        <w:numPr>
+          <w:ilvl w:val="0"/>
+          <w:numId w:val="3"/>
+        </w:numPr>
+      </w:pPr>
+      <w:r>
+        <w:t>Open Visual Studio</w:t>
+      </w:r>
+    </w:p>
+    <w:p>
+      <w:pPr>
+        <w:pStyle w:val="ListParagraph"/>
+        <w:numPr>
+          <w:ilvl w:val="0"/>
+          <w:numId w:val="3"/>
+        </w:numPr>
+      </w:pPr>
+      <w:r>
+        <w:t>Open “G18 Airlines” folder in Visual Studio</w:t>
+      </w:r>
+    </w:p>
+    <w:p/>
+    <w:p/>
+    <w:p>
+      <w:pPr>
+        <w:pStyle w:val="Heading1"/>
+        <w:rPr>
+          <w:color w:val="auto"/>
+        </w:rPr>
+      </w:pPr>
+      <w:bookmarkStart w:id="11" w:name="_Toc114150568"/>
+      <w:r>
+        <w:rPr>
+          <w:color w:val="auto"/>
+        </w:rPr>
+        <w:lastRenderedPageBreak/>
+        <w:t>System requirements for server</w:t>
+      </w:r>
+      <w:bookmarkEnd w:id="11"/>
+    </w:p>
+    <w:p>
+      <w:r>
+        <w:rPr>
+          <w:b/>
+          <w:bCs/>
+        </w:rPr>
+        <w:t xml:space="preserve">Processor: </w:t>
+      </w:r>
+      <w:r>
+        <w:t>Any Intel or AMD processors</w:t>
+      </w:r>
+    </w:p>
+    <w:p>
+      <w:r>
+        <w:rPr>
+          <w:b/>
+          <w:bCs/>
+        </w:rPr>
+        <w:t xml:space="preserve">Memory: </w:t>
+      </w:r>
+      <w:r>
+        <w:t>4gb ram</w:t>
+      </w:r>
+    </w:p>
+    <w:p>
+      <w:r>
+        <w:rPr>
+          <w:b/>
+          <w:bCs/>
+        </w:rPr>
+        <w:t xml:space="preserve">Operating System: </w:t>
+      </w:r>
+      <w:r>
+        <w:t>Windows 10 or newer</w:t>
+      </w:r>
+    </w:p>
+    <w:p>
+      <w:r>
+        <w:rPr>
+          <w:b/>
+          <w:bCs/>
+        </w:rPr>
+        <w:t xml:space="preserve">Graphics card: </w:t>
+      </w:r>
+      <w:r>
+        <w:t>Intel based on board graphics card</w:t>
+      </w:r>
+    </w:p>
+    <w:p>
+      <w:r>
+        <w:rPr>
+          <w:b/>
+          <w:bCs/>
+        </w:rPr>
+        <w:t xml:space="preserve">Storage: </w:t>
+      </w:r>
+      <w:r>
+        <w:t>100GB SSD, 2TB HDD.</w:t>
+      </w:r>
+    </w:p>
+    <w:p/>
+    <w:p>
+      <w:pPr>
+        <w:pStyle w:val="Heading1"/>
+        <w:rPr>
+          <w:color w:val="auto"/>
+        </w:rPr>
+      </w:pPr>
+      <w:bookmarkStart w:id="12" w:name="_Toc114150569"/>
+      <w:r>
+        <w:rPr>
+          <w:color w:val="auto"/>
+        </w:rPr>
+        <w:t xml:space="preserve">System requirements for </w:t>
+      </w:r>
+      <w:r>
+        <w:rPr>
+          <w:color w:val="auto"/>
+        </w:rPr>
+        <w:t>user</w:t>
+      </w:r>
+      <w:bookmarkEnd w:id="12"/>
+    </w:p>
+    <w:p>
+      <w:r>
+        <w:rPr>
+          <w:b/>
+          <w:bCs/>
+        </w:rPr>
+        <w:t xml:space="preserve">Processor: </w:t>
+      </w:r>
+      <w:r>
+        <w:t>Any Intel or AMD processors</w:t>
+      </w:r>
+    </w:p>
+    <w:p>
+      <w:r>
+        <w:rPr>
+          <w:b/>
+          <w:bCs/>
+        </w:rPr>
+        <w:t xml:space="preserve">Memory: </w:t>
+      </w:r>
+      <w:r>
+        <w:t>8GB</w:t>
+      </w:r>
+      <w:r>
+        <w:t xml:space="preserve"> ram</w:t>
+      </w:r>
+    </w:p>
+    <w:p>
+      <w:r>
+        <w:rPr>
+          <w:b/>
+          <w:bCs/>
+        </w:rPr>
+        <w:t xml:space="preserve">Operating System: </w:t>
+      </w:r>
+      <w:r>
+        <w:t>Windows 10 or newer</w:t>
+      </w:r>
+    </w:p>
+    <w:p>
+      <w:r>
+        <w:rPr>
+          <w:b/>
+          <w:bCs/>
+        </w:rPr>
+        <w:t xml:space="preserve">Graphics card: </w:t>
+      </w:r>
+      <w:r>
+        <w:t>Intel based on board graphics card</w:t>
+      </w:r>
+    </w:p>
+    <w:p>
+      <w:r>
+        <w:rPr>
+          <w:b/>
+          <w:bCs/>
+        </w:rPr>
+        <w:t xml:space="preserve">Storage: </w:t>
+      </w:r>
+      <w:r>
+        <w:t>100GB SSD</w:t>
+      </w:r>
+    </w:p>
+    <w:p/>
+    <w:p>
+      <w:pPr>
+        <w:pStyle w:val="Heading1"/>
+        <w:rPr>
+          <w:color w:val="auto"/>
+        </w:rPr>
+      </w:pPr>
+      <w:bookmarkStart w:id="13" w:name="_Toc114150570"/>
+      <w:r>
+        <w:rPr>
+          <w:color w:val="auto"/>
+        </w:rPr>
+        <w:t>Diary</w:t>
+      </w:r>
+      <w:bookmarkEnd w:id="13"/>
+    </w:p>
+    <w:p/>
+    <w:p/>
+    <w:p/>
+    <w:p/>
+    <w:p/>
+    <w:p>
+      <w:pPr>
+        <w:rPr>
+          <w:noProof/>
+        </w:rPr>
+      </w:pPr>
+    </w:p>
     <w:p/>
     <w:sectPr>
-      <w:footerReference w:type="default" r:id="rId13"/>
+      <w:footerReference w:type="default" r:id="rId17"/>
       <w:pgSz w:w="11906" w:h="16838"/>
       <w:pgMar w:top="1440" w:right="1440" w:bottom="1440" w:left="1440" w:header="708" w:footer="708" w:gutter="0"/>
       <w:pgNumType w:start="0"/>
@@ -6806,6 +7962,95 @@
     </w:lvl>
   </w:abstractNum>
   <w:abstractNum w:abstractNumId="1" w15:restartNumberingAfterBreak="0">
+    <w:nsid w:val="27360F4E"/>
+    <w:multiLevelType w:val="hybridMultilevel"/>
+    <w:tmpl w:val="C1320C8E"/>
+    <w:lvl w:ilvl="0" w:tplc="171A9806">
+      <w:start w:val="1"/>
+      <w:numFmt w:val="decimal"/>
+      <w:lvlText w:val="%1."/>
+      <w:lvlJc w:val="left"/>
+      <w:pPr>
+        <w:ind w:left="720" w:hanging="360"/>
+      </w:pPr>
+      <w:rPr>
+        <w:rFonts w:hint="default"/>
+      </w:rPr>
+    </w:lvl>
+    <w:lvl w:ilvl="1" w:tplc="1C090019" w:tentative="1">
+      <w:start w:val="1"/>
+      <w:numFmt w:val="lowerLetter"/>
+      <w:lvlText w:val="%2."/>
+      <w:lvlJc w:val="left"/>
+      <w:pPr>
+        <w:ind w:left="1440" w:hanging="360"/>
+      </w:pPr>
+    </w:lvl>
+    <w:lvl w:ilvl="2" w:tplc="1C09001B" w:tentative="1">
+      <w:start w:val="1"/>
+      <w:numFmt w:val="lowerRoman"/>
+      <w:lvlText w:val="%3."/>
+      <w:lvlJc w:val="right"/>
+      <w:pPr>
+        <w:ind w:left="2160" w:hanging="180"/>
+      </w:pPr>
+    </w:lvl>
+    <w:lvl w:ilvl="3" w:tplc="1C09000F" w:tentative="1">
+      <w:start w:val="1"/>
+      <w:numFmt w:val="decimal"/>
+      <w:lvlText w:val="%4."/>
+      <w:lvlJc w:val="left"/>
+      <w:pPr>
+        <w:ind w:left="2880" w:hanging="360"/>
+      </w:pPr>
+    </w:lvl>
+    <w:lvl w:ilvl="4" w:tplc="1C090019" w:tentative="1">
+      <w:start w:val="1"/>
+      <w:numFmt w:val="lowerLetter"/>
+      <w:lvlText w:val="%5."/>
+      <w:lvlJc w:val="left"/>
+      <w:pPr>
+        <w:ind w:left="3600" w:hanging="360"/>
+      </w:pPr>
+    </w:lvl>
+    <w:lvl w:ilvl="5" w:tplc="1C09001B" w:tentative="1">
+      <w:start w:val="1"/>
+      <w:numFmt w:val="lowerRoman"/>
+      <w:lvlText w:val="%6."/>
+      <w:lvlJc w:val="right"/>
+      <w:pPr>
+        <w:ind w:left="4320" w:hanging="180"/>
+      </w:pPr>
+    </w:lvl>
+    <w:lvl w:ilvl="6" w:tplc="1C09000F" w:tentative="1">
+      <w:start w:val="1"/>
+      <w:numFmt w:val="decimal"/>
+      <w:lvlText w:val="%7."/>
+      <w:lvlJc w:val="left"/>
+      <w:pPr>
+        <w:ind w:left="5040" w:hanging="360"/>
+      </w:pPr>
+    </w:lvl>
+    <w:lvl w:ilvl="7" w:tplc="1C090019" w:tentative="1">
+      <w:start w:val="1"/>
+      <w:numFmt w:val="lowerLetter"/>
+      <w:lvlText w:val="%8."/>
+      <w:lvlJc w:val="left"/>
+      <w:pPr>
+        <w:ind w:left="5760" w:hanging="360"/>
+      </w:pPr>
+    </w:lvl>
+    <w:lvl w:ilvl="8" w:tplc="1C09001B" w:tentative="1">
+      <w:start w:val="1"/>
+      <w:numFmt w:val="lowerRoman"/>
+      <w:lvlText w:val="%9."/>
+      <w:lvlJc w:val="right"/>
+      <w:pPr>
+        <w:ind w:left="6480" w:hanging="180"/>
+      </w:pPr>
+    </w:lvl>
+  </w:abstractNum>
+  <w:abstractNum w:abstractNumId="2" w15:restartNumberingAfterBreak="0">
     <w:nsid w:val="2CA73F1D"/>
     <w:multiLevelType w:val="hybridMultilevel"/>
     <w:tmpl w:val="E6F49A18"/>
@@ -6919,10 +8164,13 @@
     </w:lvl>
   </w:abstractNum>
   <w:num w:numId="1" w16cid:durableId="1915165358">
-    <w:abstractNumId w:val="1"/>
+    <w:abstractNumId w:val="2"/>
   </w:num>
   <w:num w:numId="2" w16cid:durableId="1764758996">
     <w:abstractNumId w:val="0"/>
+  </w:num>
+  <w:num w:numId="3" w16cid:durableId="1728456336">
+    <w:abstractNumId w:val="1"/>
   </w:num>
 </w:numbering>
 </file>

</xml_diff>